<commit_message>
MS 06, Scrum and Final report
</commit_message>
<xml_diff>
--- a/Documents/ScrumReports/MS6 Scrum Week6.docx
+++ b/Documents/ScrumReports/MS6 Scrum Week6.docx
@@ -26,7 +26,10 @@
         <w:t>GROUP</w:t>
       </w:r>
       <w:r>
-        <w:t>: ____________________________________</w:t>
+        <w:t xml:space="preserve">: </w:t>
+      </w:r>
+      <w:r>
+        <w:t>4</w:t>
       </w:r>
     </w:p>
     <w:p>
@@ -60,7 +63,7 @@
           </w:tcPr>
           <w:p>
             <w:r>
-              <w:t>1.</w:t>
+              <w:t>1. Song Hwan Oh</w:t>
             </w:r>
           </w:p>
         </w:tc>
@@ -69,8 +72,13 @@
             <w:tcW w:w="4675" w:type="dxa"/>
           </w:tcPr>
           <w:p>
-            <w:r>
-              <w:t>4.</w:t>
+            <w:proofErr w:type="spellStart"/>
+            <w:r>
+              <w:t>4.Sangjune</w:t>
+            </w:r>
+            <w:proofErr w:type="spellEnd"/>
+            <w:r>
+              <w:t xml:space="preserve"> Lee</w:t>
             </w:r>
           </w:p>
         </w:tc>
@@ -82,7 +90,7 @@
           </w:tcPr>
           <w:p>
             <w:r>
-              <w:t>2.</w:t>
+              <w:t>2. Shine Lee</w:t>
             </w:r>
           </w:p>
         </w:tc>
@@ -92,7 +100,7 @@
           </w:tcPr>
           <w:p>
             <w:r>
-              <w:t>5.</w:t>
+              <w:t>5. Ji Ho Nam</w:t>
             </w:r>
           </w:p>
         </w:tc>
@@ -104,7 +112,15 @@
           </w:tcPr>
           <w:p>
             <w:r>
-              <w:t>3.</w:t>
+              <w:t xml:space="preserve">3. </w:t>
+            </w:r>
+            <w:proofErr w:type="spellStart"/>
+            <w:r>
+              <w:t>Yoojin</w:t>
+            </w:r>
+            <w:proofErr w:type="spellEnd"/>
+            <w:r>
+              <w:t xml:space="preserve"> Lee</w:t>
             </w:r>
           </w:p>
         </w:tc>
@@ -418,15 +434,7 @@
         </w:numPr>
       </w:pPr>
       <w:r>
-        <w:t xml:space="preserve">Updated function-test matrix stored </w:t>
-      </w:r>
-      <w:proofErr w:type="gramStart"/>
-      <w:r>
-        <w:t>to</w:t>
-      </w:r>
-      <w:proofErr w:type="gramEnd"/>
-      <w:r>
-        <w:t xml:space="preserve"> the repository.</w:t>
+        <w:t>Updated function-test matrix stored to the repository.</w:t>
       </w:r>
     </w:p>
     <w:p>
@@ -977,6 +985,15 @@
                 <w:szCs w:val="28"/>
               </w:rPr>
             </w:pPr>
+            <w:r>
+              <w:rPr>
+                <w:b/>
+                <w:bCs/>
+                <w:sz w:val="28"/>
+                <w:szCs w:val="28"/>
+              </w:rPr>
+              <w:t>ALL</w:t>
+            </w:r>
           </w:p>
         </w:tc>
         <w:tc>
@@ -992,6 +1009,35 @@
                 <w:szCs w:val="28"/>
               </w:rPr>
             </w:pPr>
+            <w:r>
+              <w:rPr>
+                <w:b/>
+                <w:bCs/>
+                <w:sz w:val="28"/>
+                <w:szCs w:val="28"/>
+              </w:rPr>
+              <w:t xml:space="preserve">Acceptance testing, test matrix, </w:t>
+            </w:r>
+            <w:proofErr w:type="gramStart"/>
+            <w:r>
+              <w:rPr>
+                <w:b/>
+                <w:bCs/>
+                <w:sz w:val="28"/>
+                <w:szCs w:val="28"/>
+              </w:rPr>
+              <w:t>scrum ,</w:t>
+            </w:r>
+            <w:proofErr w:type="gramEnd"/>
+            <w:r>
+              <w:rPr>
+                <w:b/>
+                <w:bCs/>
+                <w:sz w:val="28"/>
+                <w:szCs w:val="28"/>
+              </w:rPr>
+              <w:t xml:space="preserve"> reflection, final report.</w:t>
+            </w:r>
           </w:p>
         </w:tc>
         <w:tc>
@@ -1007,6 +1053,15 @@
                 <w:szCs w:val="28"/>
               </w:rPr>
             </w:pPr>
+            <w:r>
+              <w:rPr>
+                <w:b/>
+                <w:bCs/>
+                <w:sz w:val="28"/>
+                <w:szCs w:val="28"/>
+              </w:rPr>
+              <w:t>None</w:t>
+            </w:r>
           </w:p>
         </w:tc>
       </w:tr>
@@ -1373,6 +1428,15 @@
                 <w:szCs w:val="28"/>
               </w:rPr>
             </w:pPr>
+            <w:r>
+              <w:rPr>
+                <w:b/>
+                <w:bCs/>
+                <w:sz w:val="28"/>
+                <w:szCs w:val="28"/>
+              </w:rPr>
+              <w:t>Function implementation fix match with sample output.</w:t>
+            </w:r>
           </w:p>
         </w:tc>
       </w:tr>
@@ -1414,6 +1478,15 @@
                 <w:szCs w:val="28"/>
               </w:rPr>
             </w:pPr>
+            <w:r>
+              <w:rPr>
+                <w:b/>
+                <w:bCs/>
+                <w:sz w:val="28"/>
+                <w:szCs w:val="28"/>
+              </w:rPr>
+              <w:t>Compile error</w:t>
+            </w:r>
           </w:p>
         </w:tc>
       </w:tr>
@@ -1455,6 +1528,15 @@
                 <w:szCs w:val="28"/>
               </w:rPr>
             </w:pPr>
+            <w:r>
+              <w:rPr>
+                <w:b/>
+                <w:bCs/>
+                <w:sz w:val="28"/>
+                <w:szCs w:val="28"/>
+              </w:rPr>
+              <w:t>Delay on testing, can not complete the testing suite on function implementation</w:t>
+            </w:r>
           </w:p>
         </w:tc>
       </w:tr>
@@ -1496,6 +1578,15 @@
                 <w:szCs w:val="28"/>
               </w:rPr>
             </w:pPr>
+            <w:r>
+              <w:rPr>
+                <w:b/>
+                <w:bCs/>
+                <w:sz w:val="28"/>
+                <w:szCs w:val="28"/>
+              </w:rPr>
+              <w:t>Testing on only existing functions that is working currently</w:t>
+            </w:r>
           </w:p>
         </w:tc>
       </w:tr>
@@ -1727,20 +1818,13 @@
           <w:sz w:val="28"/>
           <w:szCs w:val="28"/>
         </w:rPr>
+        <w:lastRenderedPageBreak/>
         <w:t>Summary of Meeting:</w:t>
       </w:r>
     </w:p>
     <w:p>
       <w:r>
-        <w:t xml:space="preserve">A summary of the main points </w:t>
-      </w:r>
-      <w:proofErr w:type="gramStart"/>
-      <w:r>
-        <w:t>discusses</w:t>
-      </w:r>
-      <w:proofErr w:type="gramEnd"/>
-      <w:r>
-        <w:t xml:space="preserve"> in the meeting and the outcomes of the discussions.</w:t>
+        <w:t>A summary of the main points discusses in the meeting and the outcomes of the discussions.</w:t>
       </w:r>
     </w:p>
     <w:tbl>
@@ -1776,7 +1860,6 @@
                 <w:sz w:val="28"/>
                 <w:szCs w:val="28"/>
               </w:rPr>
-              <w:lastRenderedPageBreak/>
               <w:t>Topic</w:t>
             </w:r>
           </w:p>
@@ -1844,6 +1927,15 @@
                 <w:szCs w:val="28"/>
               </w:rPr>
             </w:pPr>
+            <w:r>
+              <w:rPr>
+                <w:b w:val="0"/>
+                <w:bCs w:val="0"/>
+                <w:sz w:val="28"/>
+                <w:szCs w:val="28"/>
+              </w:rPr>
+              <w:t>Function implementation</w:t>
+            </w:r>
           </w:p>
         </w:tc>
         <w:tc>
@@ -1860,6 +1952,15 @@
                 <w:szCs w:val="28"/>
               </w:rPr>
             </w:pPr>
+            <w:r>
+              <w:rPr>
+                <w:b/>
+                <w:bCs/>
+                <w:sz w:val="28"/>
+                <w:szCs w:val="28"/>
+              </w:rPr>
+              <w:t>Fix function implementation for complete project.</w:t>
+            </w:r>
           </w:p>
         </w:tc>
         <w:tc>
@@ -1876,6 +1977,15 @@
                 <w:szCs w:val="28"/>
               </w:rPr>
             </w:pPr>
+            <w:r>
+              <w:rPr>
+                <w:b/>
+                <w:bCs/>
+                <w:sz w:val="28"/>
+                <w:szCs w:val="28"/>
+              </w:rPr>
+              <w:t>Discussion complete, Function implementation WIP</w:t>
+            </w:r>
           </w:p>
         </w:tc>
       </w:tr>
@@ -1894,6 +2004,15 @@
                 <w:szCs w:val="28"/>
               </w:rPr>
             </w:pPr>
+            <w:r>
+              <w:rPr>
+                <w:b w:val="0"/>
+                <w:bCs w:val="0"/>
+                <w:sz w:val="28"/>
+                <w:szCs w:val="28"/>
+              </w:rPr>
+              <w:t>Acceptance testing</w:t>
+            </w:r>
           </w:p>
         </w:tc>
         <w:tc>
@@ -1910,6 +2029,26 @@
                 <w:szCs w:val="28"/>
               </w:rPr>
             </w:pPr>
+            <w:r>
+              <w:rPr>
+                <w:b/>
+                <w:bCs/>
+                <w:sz w:val="28"/>
+                <w:szCs w:val="28"/>
+              </w:rPr>
+              <w:t xml:space="preserve">Finished and reported during </w:t>
+            </w:r>
+            <w:proofErr w:type="spellStart"/>
+            <w:r>
+              <w:rPr>
+                <w:b/>
+                <w:bCs/>
+                <w:sz w:val="28"/>
+                <w:szCs w:val="28"/>
+              </w:rPr>
+              <w:t>MS05</w:t>
+            </w:r>
+            <w:proofErr w:type="spellEnd"/>
           </w:p>
         </w:tc>
         <w:tc>
@@ -1926,6 +2065,17 @@
                 <w:szCs w:val="28"/>
               </w:rPr>
             </w:pPr>
+            <w:proofErr w:type="spellStart"/>
+            <w:r>
+              <w:rPr>
+                <w:b/>
+                <w:bCs/>
+                <w:sz w:val="28"/>
+                <w:szCs w:val="28"/>
+              </w:rPr>
+              <w:t>Excuted</w:t>
+            </w:r>
+            <w:proofErr w:type="spellEnd"/>
           </w:p>
         </w:tc>
       </w:tr>
@@ -1947,6 +2097,15 @@
                 <w:szCs w:val="28"/>
               </w:rPr>
             </w:pPr>
+            <w:r>
+              <w:rPr>
+                <w:b w:val="0"/>
+                <w:bCs w:val="0"/>
+                <w:sz w:val="28"/>
+                <w:szCs w:val="28"/>
+              </w:rPr>
+              <w:t>SCRUM</w:t>
+            </w:r>
           </w:p>
         </w:tc>
         <w:tc>
@@ -1963,6 +2122,15 @@
                 <w:szCs w:val="28"/>
               </w:rPr>
             </w:pPr>
+            <w:r>
+              <w:rPr>
+                <w:b/>
+                <w:bCs/>
+                <w:sz w:val="28"/>
+                <w:szCs w:val="28"/>
+              </w:rPr>
+              <w:t>SCRUM Done</w:t>
+            </w:r>
           </w:p>
         </w:tc>
         <w:tc>
@@ -1979,6 +2147,15 @@
                 <w:szCs w:val="28"/>
               </w:rPr>
             </w:pPr>
+            <w:r>
+              <w:rPr>
+                <w:b/>
+                <w:bCs/>
+                <w:sz w:val="28"/>
+                <w:szCs w:val="28"/>
+              </w:rPr>
+              <w:t>Completed</w:t>
+            </w:r>
           </w:p>
         </w:tc>
       </w:tr>
@@ -1997,6 +2174,15 @@
                 <w:szCs w:val="28"/>
               </w:rPr>
             </w:pPr>
+            <w:r>
+              <w:rPr>
+                <w:b w:val="0"/>
+                <w:bCs w:val="0"/>
+                <w:sz w:val="28"/>
+                <w:szCs w:val="28"/>
+              </w:rPr>
+              <w:t>Reflection</w:t>
+            </w:r>
           </w:p>
         </w:tc>
         <w:tc>
@@ -2294,7 +2480,14 @@
             <w:cnfStyle w:val="001000000000" w:firstRow="0" w:lastRow="0" w:firstColumn="1" w:lastColumn="0" w:oddVBand="0" w:evenVBand="0" w:oddHBand="0" w:evenHBand="0" w:firstRowFirstColumn="0" w:firstRowLastColumn="0" w:lastRowFirstColumn="0" w:lastRowLastColumn="0"/>
             <w:tcW w:w="2875" w:type="dxa"/>
           </w:tcPr>
-          <w:p/>
+          <w:p>
+            <w:pPr>
+              <w:jc w:val="center"/>
+            </w:pPr>
+            <w:r>
+              <w:t xml:space="preserve">Prioritization of tasks </w:t>
+            </w:r>
+          </w:p>
         </w:tc>
         <w:tc>
           <w:tcPr>
@@ -2304,6 +2497,9 @@
             <w:pPr>
               <w:cnfStyle w:val="000000100000" w:firstRow="0" w:lastRow="0" w:firstColumn="0" w:lastColumn="0" w:oddVBand="0" w:evenVBand="0" w:oddHBand="1" w:evenHBand="0" w:firstRowFirstColumn="0" w:firstRowLastColumn="0" w:lastRowFirstColumn="0" w:lastRowLastColumn="0"/>
             </w:pPr>
+            <w:r>
+              <w:t xml:space="preserve">Equal amount of works assigned to each member of team. </w:t>
+            </w:r>
           </w:p>
         </w:tc>
       </w:tr>
@@ -2313,7 +2509,14 @@
             <w:cnfStyle w:val="001000000000" w:firstRow="0" w:lastRow="0" w:firstColumn="1" w:lastColumn="0" w:oddVBand="0" w:evenVBand="0" w:oddHBand="0" w:evenHBand="0" w:firstRowFirstColumn="0" w:firstRowLastColumn="0" w:lastRowFirstColumn="0" w:lastRowLastColumn="0"/>
             <w:tcW w:w="2875" w:type="dxa"/>
           </w:tcPr>
-          <w:p/>
+          <w:p>
+            <w:pPr>
+              <w:jc w:val="center"/>
+            </w:pPr>
+            <w:r>
+              <w:t>Acceptance Testing</w:t>
+            </w:r>
+          </w:p>
         </w:tc>
         <w:tc>
           <w:tcPr>
@@ -2323,6 +2526,9 @@
             <w:pPr>
               <w:cnfStyle w:val="000000000000" w:firstRow="0" w:lastRow="0" w:firstColumn="0" w:lastColumn="0" w:oddVBand="0" w:evenVBand="0" w:oddHBand="0" w:evenHBand="0" w:firstRowFirstColumn="0" w:firstRowLastColumn="0" w:lastRowFirstColumn="0" w:lastRowLastColumn="0"/>
             </w:pPr>
+            <w:r>
+              <w:t>Choosing Alpha and beta testing as process.</w:t>
+            </w:r>
           </w:p>
         </w:tc>
       </w:tr>
@@ -2453,15 +2659,7 @@
     </w:p>
     <w:p>
       <w:r>
-        <w:t xml:space="preserve">Each member is assumed to participate in the SCRUM meeting and contribute to the completion of the SCRUM report and reflections. Since the SCRUM meeting will not take more than 20-30 minutes, there is lots of time left to undertake some of the actual work tasks. In the table below, each member should list what they did to complete the SCRUM report, the reflections, and 1-4 other tasks they completed during the class period. If a task </w:t>
-      </w:r>
-      <w:proofErr w:type="gramStart"/>
-      <w:r>
-        <w:t>could not</w:t>
-      </w:r>
-      <w:proofErr w:type="gramEnd"/>
-      <w:r>
-        <w:t xml:space="preserve"> be completed, the student should indicate why this was not possible.</w:t>
+        <w:t>Each member is assumed to participate in the SCRUM meeting and contribute to the completion of the SCRUM report and reflections. Since the SCRUM meeting will not take more than 20-30 minutes, there is lots of time left to undertake some of the actual work tasks. In the table below, each member should list what they did to complete the SCRUM report, the reflections, and 1-4 other tasks they completed during the class period. If a task could not be completed, the student should indicate why this was not possible.</w:t>
       </w:r>
     </w:p>
     <w:tbl>
@@ -2602,6 +2800,15 @@
                 <w:szCs w:val="28"/>
               </w:rPr>
             </w:pPr>
+            <w:r>
+              <w:rPr>
+                <w:b w:val="0"/>
+                <w:bCs w:val="0"/>
+                <w:sz w:val="28"/>
+                <w:szCs w:val="28"/>
+              </w:rPr>
+              <w:t>ALL</w:t>
+            </w:r>
           </w:p>
         </w:tc>
         <w:tc>
@@ -2618,6 +2825,15 @@
                 <w:szCs w:val="28"/>
               </w:rPr>
             </w:pPr>
+            <w:r>
+              <w:rPr>
+                <w:b/>
+                <w:bCs/>
+                <w:sz w:val="28"/>
+                <w:szCs w:val="28"/>
+              </w:rPr>
+              <w:t>Scrum report</w:t>
+            </w:r>
           </w:p>
         </w:tc>
         <w:tc>
@@ -2634,6 +2850,17 @@
                 <w:szCs w:val="28"/>
               </w:rPr>
             </w:pPr>
+            <w:proofErr w:type="spellStart"/>
+            <w:r>
+              <w:rPr>
+                <w:b/>
+                <w:bCs/>
+                <w:sz w:val="28"/>
+                <w:szCs w:val="28"/>
+              </w:rPr>
+              <w:t>30min</w:t>
+            </w:r>
+            <w:proofErr w:type="spellEnd"/>
           </w:p>
         </w:tc>
         <w:tc>
@@ -2650,6 +2877,15 @@
                 <w:szCs w:val="28"/>
               </w:rPr>
             </w:pPr>
+            <w:r>
+              <w:rPr>
+                <w:b/>
+                <w:bCs/>
+                <w:sz w:val="28"/>
+                <w:szCs w:val="28"/>
+              </w:rPr>
+              <w:t>Yes</w:t>
+            </w:r>
           </w:p>
         </w:tc>
       </w:tr>
@@ -2668,6 +2904,16 @@
                 <w:szCs w:val="28"/>
               </w:rPr>
             </w:pPr>
+            <w:r>
+              <w:rPr>
+                <w:b w:val="0"/>
+                <w:bCs w:val="0"/>
+                <w:sz w:val="28"/>
+                <w:szCs w:val="28"/>
+              </w:rPr>
+              <w:lastRenderedPageBreak/>
+              <w:t>ALL</w:t>
+            </w:r>
           </w:p>
         </w:tc>
         <w:tc>
@@ -2684,6 +2930,35 @@
                 <w:szCs w:val="28"/>
               </w:rPr>
             </w:pPr>
+            <w:r>
+              <w:rPr>
+                <w:b/>
+                <w:bCs/>
+                <w:sz w:val="28"/>
+                <w:szCs w:val="28"/>
+              </w:rPr>
+              <w:t xml:space="preserve">Jira and </w:t>
+            </w:r>
+            <w:proofErr w:type="spellStart"/>
+            <w:r>
+              <w:rPr>
+                <w:b/>
+                <w:bCs/>
+                <w:sz w:val="28"/>
+                <w:szCs w:val="28"/>
+              </w:rPr>
+              <w:t>Github</w:t>
+            </w:r>
+            <w:proofErr w:type="spellEnd"/>
+            <w:r>
+              <w:rPr>
+                <w:b/>
+                <w:bCs/>
+                <w:sz w:val="28"/>
+                <w:szCs w:val="28"/>
+              </w:rPr>
+              <w:t xml:space="preserve"> Project page updated and assigned</w:t>
+            </w:r>
           </w:p>
         </w:tc>
         <w:tc>
@@ -2700,6 +2975,17 @@
                 <w:szCs w:val="28"/>
               </w:rPr>
             </w:pPr>
+            <w:proofErr w:type="spellStart"/>
+            <w:r>
+              <w:rPr>
+                <w:b/>
+                <w:bCs/>
+                <w:sz w:val="28"/>
+                <w:szCs w:val="28"/>
+              </w:rPr>
+              <w:t>30min</w:t>
+            </w:r>
+            <w:proofErr w:type="spellEnd"/>
           </w:p>
         </w:tc>
         <w:tc>
@@ -2716,6 +3002,15 @@
                 <w:szCs w:val="28"/>
               </w:rPr>
             </w:pPr>
+            <w:r>
+              <w:rPr>
+                <w:b/>
+                <w:bCs/>
+                <w:sz w:val="28"/>
+                <w:szCs w:val="28"/>
+              </w:rPr>
+              <w:t>Yes</w:t>
+            </w:r>
           </w:p>
         </w:tc>
       </w:tr>
@@ -3157,7 +3452,11 @@
             <w:cnfStyle w:val="001000000000" w:firstRow="0" w:lastRow="0" w:firstColumn="1" w:lastColumn="0" w:oddVBand="0" w:evenVBand="0" w:oddHBand="0" w:evenHBand="0" w:firstRowFirstColumn="0" w:firstRowLastColumn="0" w:lastRowFirstColumn="0" w:lastRowLastColumn="0"/>
             <w:tcW w:w="1705" w:type="dxa"/>
           </w:tcPr>
-          <w:p/>
+          <w:p>
+            <w:r>
+              <w:t>ALL</w:t>
+            </w:r>
+          </w:p>
         </w:tc>
         <w:tc>
           <w:tcPr>
@@ -3167,6 +3466,9 @@
             <w:pPr>
               <w:cnfStyle w:val="000000100000" w:firstRow="0" w:lastRow="0" w:firstColumn="0" w:lastColumn="0" w:oddVBand="0" w:evenVBand="0" w:oddHBand="1" w:evenHBand="0" w:firstRowFirstColumn="0" w:firstRowLastColumn="0" w:lastRowFirstColumn="0" w:lastRowLastColumn="0"/>
             </w:pPr>
+            <w:r>
+              <w:t>Even though this is the final task for whole milestone our group have decided to continue improving this program since it is currently incomplete.</w:t>
+            </w:r>
           </w:p>
         </w:tc>
       </w:tr>
@@ -3500,6 +3802,15 @@
                 <w:szCs w:val="28"/>
               </w:rPr>
             </w:pPr>
+            <w:r>
+              <w:rPr>
+                <w:b w:val="0"/>
+                <w:bCs w:val="0"/>
+                <w:sz w:val="28"/>
+                <w:szCs w:val="28"/>
+              </w:rPr>
+              <w:t>Confirmation on Acceptance testing</w:t>
+            </w:r>
           </w:p>
         </w:tc>
         <w:tc>
@@ -3516,6 +3827,15 @@
                 <w:szCs w:val="28"/>
               </w:rPr>
             </w:pPr>
+            <w:r>
+              <w:rPr>
+                <w:b/>
+                <w:bCs/>
+                <w:sz w:val="28"/>
+                <w:szCs w:val="28"/>
+              </w:rPr>
+              <w:t>Executing program individually (Alpha and beta) and listed out Debugs for matrix and ticketed to members</w:t>
+            </w:r>
           </w:p>
         </w:tc>
       </w:tr>
@@ -3844,6 +4164,15 @@
                 <w:szCs w:val="28"/>
               </w:rPr>
             </w:pPr>
+            <w:r>
+              <w:rPr>
+                <w:b w:val="0"/>
+                <w:bCs w:val="0"/>
+                <w:sz w:val="28"/>
+                <w:szCs w:val="28"/>
+              </w:rPr>
+              <w:t>SCRUM</w:t>
+            </w:r>
           </w:p>
         </w:tc>
         <w:tc>
@@ -3860,6 +4189,13 @@
                 <w:szCs w:val="28"/>
               </w:rPr>
             </w:pPr>
+            <w:r>
+              <w:rPr>
+                <w:sz w:val="28"/>
+                <w:szCs w:val="28"/>
+              </w:rPr>
+              <w:t>All contributed.</w:t>
+            </w:r>
           </w:p>
         </w:tc>
       </w:tr>
@@ -3878,6 +4214,15 @@
                 <w:szCs w:val="28"/>
               </w:rPr>
             </w:pPr>
+            <w:r>
+              <w:rPr>
+                <w:b w:val="0"/>
+                <w:bCs w:val="0"/>
+                <w:sz w:val="28"/>
+                <w:szCs w:val="28"/>
+              </w:rPr>
+              <w:t>Git</w:t>
+            </w:r>
           </w:p>
         </w:tc>
         <w:tc>
@@ -3894,6 +4239,15 @@
                 <w:szCs w:val="28"/>
               </w:rPr>
             </w:pPr>
+            <w:r>
+              <w:rPr>
+                <w:b/>
+                <w:bCs/>
+                <w:sz w:val="28"/>
+                <w:szCs w:val="28"/>
+              </w:rPr>
+              <w:t>Useful for version control and keeping track of changes</w:t>
+            </w:r>
           </w:p>
         </w:tc>
       </w:tr>
@@ -3915,6 +4269,15 @@
                 <w:szCs w:val="28"/>
               </w:rPr>
             </w:pPr>
+            <w:r>
+              <w:rPr>
+                <w:b w:val="0"/>
+                <w:bCs w:val="0"/>
+                <w:sz w:val="28"/>
+                <w:szCs w:val="28"/>
+              </w:rPr>
+              <w:t>Meeting</w:t>
+            </w:r>
           </w:p>
         </w:tc>
         <w:tc>
@@ -3931,6 +4294,13 @@
                 <w:szCs w:val="28"/>
               </w:rPr>
             </w:pPr>
+            <w:r>
+              <w:rPr>
+                <w:sz w:val="28"/>
+                <w:szCs w:val="28"/>
+              </w:rPr>
+              <w:t>All attended meeting.</w:t>
+            </w:r>
           </w:p>
         </w:tc>
       </w:tr>
@@ -4198,6 +4568,15 @@
                 <w:szCs w:val="28"/>
               </w:rPr>
             </w:pPr>
+            <w:r>
+              <w:rPr>
+                <w:b w:val="0"/>
+                <w:bCs w:val="0"/>
+                <w:sz w:val="28"/>
+                <w:szCs w:val="28"/>
+              </w:rPr>
+              <w:t>N/A</w:t>
+            </w:r>
           </w:p>
         </w:tc>
         <w:tc>
@@ -4214,6 +4593,15 @@
                 <w:szCs w:val="28"/>
               </w:rPr>
             </w:pPr>
+            <w:r>
+              <w:rPr>
+                <w:b/>
+                <w:bCs/>
+                <w:sz w:val="28"/>
+                <w:szCs w:val="28"/>
+              </w:rPr>
+              <w:t>N/A</w:t>
+            </w:r>
           </w:p>
         </w:tc>
       </w:tr>
@@ -4431,6 +4819,46 @@
         </w:tc>
       </w:tr>
     </w:tbl>
+    <w:p>
+      <w:pPr>
+        <w:rPr>
+          <w:b/>
+          <w:bCs/>
+          <w:sz w:val="28"/>
+          <w:szCs w:val="28"/>
+        </w:rPr>
+      </w:pPr>
+    </w:p>
+    <w:p>
+      <w:pPr>
+        <w:rPr>
+          <w:b/>
+          <w:bCs/>
+          <w:sz w:val="28"/>
+          <w:szCs w:val="28"/>
+        </w:rPr>
+      </w:pPr>
+    </w:p>
+    <w:p>
+      <w:pPr>
+        <w:rPr>
+          <w:b/>
+          <w:bCs/>
+          <w:sz w:val="28"/>
+          <w:szCs w:val="28"/>
+        </w:rPr>
+      </w:pPr>
+    </w:p>
+    <w:p>
+      <w:pPr>
+        <w:rPr>
+          <w:b/>
+          <w:bCs/>
+          <w:sz w:val="28"/>
+          <w:szCs w:val="28"/>
+        </w:rPr>
+      </w:pPr>
+    </w:p>
     <w:p>
       <w:pPr>
         <w:rPr>
@@ -4476,19 +4904,7 @@
         <w:br/>
       </w:r>
       <w:r>
-        <w:br/>
-      </w:r>
-      <w:r>
-        <w:br/>
-      </w:r>
-      <w:r>
-        <w:br/>
-      </w:r>
-      <w:r>
-        <w:br/>
-      </w:r>
-      <w:r>
-        <w:br/>
+        <w:t>Updating the function test matrix alongside the test report offers a range of advantages that bolster a comprehensive and systematic approach to software testing and quality assurance. The matrix serves as a clear and visual record of the functions or components that have undergone testing, promoting thorough coverage across the software. This traceability fosters accountability by linking specific test cases to corresponding code segments. The process of updating the matrix encourages thoughtful test planning, enabling efficient allocation of resources and prioritization of critical tests. Furthermore, it aids in risk management by highlighting areas with limited test coverage, thereby identifying potential vulnerabilities. The matrix's role in assessing testing comprehensiveness provides valuable insights into software quality, aiding decision-making regarding its release readiness. In the context of evolving software, an up-to-date matrix streamlines regression testing by pinpointing necessary test reruns following code changes. Its presence as a shared reference point facilitates collaboration and communication among development, testing, and management teams. Regular updates also support continuous improvement efforts by identifying trends and areas for testing process enhancement. In regulated industries, the matrix offers compliance and auditing benefits by showcasing diligent testing practices. Additionally, it guides the automation of tests by identifying suitable functions for automation, thereby enhancing efficiency and repeatability. Ultimately, the function test matrix, when updated in tandem with the test report, emerges as a fundamental tool for managing testing activities and ensuring a high level of software quality.</w:t>
       </w:r>
       <w:r>
         <w:br/>
@@ -4538,19 +4954,9 @@
         <w:br/>
       </w:r>
       <w:r>
-        <w:br/>
-      </w:r>
-      <w:r>
-        <w:br/>
-      </w:r>
-      <w:r>
-        <w:br/>
-      </w:r>
-      <w:r>
-        <w:br/>
-      </w:r>
-      <w:r>
-        <w:lastRenderedPageBreak/>
+        <w:t>We employed both GitHub and Jira for streamlined, collaborative project management. GitHub provided robust version control, enabling our team to efficiently manage code changes, collaborate seamlessly, and track progress. Leveraging features such as pull requests, branches, and issue tracking, we effectively assigned tasks, resolved conflicts, and maintained a comprehensive history of project developments. Additionally, Jira was a versatile project management tool, allowing us to plan, track, and prioritize tasks with a clear overview of project milestones. The combined utilization of GitHub and Jira empowered our team to work cohesively, harmonize efforts, and maintain an organized and successful project.</w:t>
+      </w:r>
+      <w:r>
         <w:br/>
       </w:r>
       <w:r>
@@ -4575,15 +4981,7 @@
         <w:t xml:space="preserve">e asked what worked and did not work along the way. </w:t>
       </w:r>
       <w:r>
-        <w:t xml:space="preserve">Were you able to incorporate what you learned to </w:t>
-      </w:r>
-      <w:proofErr w:type="gramStart"/>
-      <w:r>
-        <w:t>improving</w:t>
-      </w:r>
-      <w:proofErr w:type="gramEnd"/>
-      <w:r>
-        <w:t xml:space="preserve"> your team’s perfor</w:t>
+        <w:t>Were you able to incorporate what you learned to improving your team’s perfor</w:t>
       </w:r>
       <w:r>
         <w:t>mance on the next milestone? Did you</w:t>
@@ -4596,6 +4994,16 @@
       </w:r>
       <w:r>
         <w:t>s mistakes and improve? If so, why? If not, why?</w:t>
+      </w:r>
+      <w:r>
+        <w:br/>
+      </w:r>
+      <w:r>
+        <w:lastRenderedPageBreak/>
+        <w:br/>
+      </w:r>
+      <w:r>
+        <w:t>We've embraced each milestone as an opportunity to learn and grow. By dissecting what worked and what didn't, we've refined our approach, leveraging these insights to enhance subsequent milestones. As a united team, we've harnessed our collective experience, applying lessons learned to foster continual improvement. Through transparent communication and shared accountability, we've not only addressed challenges but also elevated our performance. Our dedication to learning from past experiences has driven us to adapt, resulting in smoother executions and more successful outcomes.</w:t>
       </w:r>
       <w:r>
         <w:br/>
@@ -4635,6 +5043,22 @@
       </w:r>
       <w:r>
         <w:t>?</w:t>
+      </w:r>
+    </w:p>
+    <w:p>
+      <w:pPr>
+        <w:ind w:left="720"/>
+      </w:pPr>
+      <w:r>
+        <w:t>The acceptance testing phase revealed that not all tests had passed, indicating that the code did not meet the expected level of functionality and quality. This situation had a notable impact on the project, highlighting potential issues and shortcomings that needed to be addressed. The tests that did not pass exposed areas where the code failed to align with the project's requirements and specifications. This posed challenges in terms of meeting user expectations and delivering a reliable product.</w:t>
+      </w:r>
+    </w:p>
+    <w:p>
+      <w:pPr>
+        <w:ind w:left="720"/>
+      </w:pPr>
+      <w:r>
+        <w:t>The occurrence of failed acceptance tests prompted a reflection on various aspects of the project. It raised questions about the thoroughness of the initial testing strategy, the accuracy of the requirements gathering process, and the effectiveness of the development approach. The failed tests prompted a reevaluation of the codebase to identify root causes and areas requiring further development or bug fixes. The project team had to invest additional time and effort to diagnose and rectify these issues, which in turn impacted project timelines, resource allocation, and overall project delivery.</w:t>
       </w:r>
     </w:p>
     <w:sectPr>
@@ -6018,6 +6442,26 @@
 </file>
 
 <file path=customXml/item1.xml><?xml version="1.0" encoding="utf-8"?>
+<?mso-contentType ?>
+<FormTemplates xmlns="http://schemas.microsoft.com/sharepoint/v3/contenttype/forms">
+  <Display>DocumentLibraryForm</Display>
+  <Edit>DocumentLibraryForm</Edit>
+  <New>DocumentLibraryForm</New>
+</FormTemplates>
+</file>
+
+<file path=customXml/item2.xml><?xml version="1.0" encoding="utf-8"?>
+<p:properties xmlns:p="http://schemas.microsoft.com/office/2006/metadata/properties" xmlns:xsi="http://www.w3.org/2001/XMLSchema-instance" xmlns:pc="http://schemas.microsoft.com/office/infopath/2007/PartnerControls">
+  <documentManagement>
+    <TaxCatchAll xmlns="7db3b190-d1cf-4882-bee6-3064ce691739" xsi:nil="true"/>
+    <lcf76f155ced4ddcb4097134ff3c332f xmlns="7e7c8aa9-4be2-48a6-a0f7-80013db2e73b">
+      <Terms xmlns="http://schemas.microsoft.com/office/infopath/2007/PartnerControls"/>
+    </lcf76f155ced4ddcb4097134ff3c332f>
+  </documentManagement>
+</p:properties>
+</file>
+
+<file path=customXml/item3.xml><?xml version="1.0" encoding="utf-8"?>
 <ct:contentTypeSchema xmlns:ct="http://schemas.microsoft.com/office/2006/metadata/contentType" xmlns:ma="http://schemas.microsoft.com/office/2006/metadata/properties/metaAttributes" ct:_="" ma:_="" ma:contentTypeName="Document" ma:contentTypeID="0x010100068B9DB3898E1840A1985BE38A336A09" ma:contentTypeVersion="12" ma:contentTypeDescription="Create a new document." ma:contentTypeScope="" ma:versionID="2e7fe1ede33cf1dc680f0e4a7db54bb2">
   <xsd:schema xmlns:xsd="http://www.w3.org/2001/XMLSchema" xmlns:xs="http://www.w3.org/2001/XMLSchema" xmlns:p="http://schemas.microsoft.com/office/2006/metadata/properties" xmlns:ns2="7e7c8aa9-4be2-48a6-a0f7-80013db2e73b" xmlns:ns3="7db3b190-d1cf-4882-bee6-3064ce691739" targetNamespace="http://schemas.microsoft.com/office/2006/metadata/properties" ma:root="true" ma:fieldsID="c518a831eea8f0d02cef310fd2c9fe1b" ns2:_="" ns3:_="">
     <xsd:import namespace="7e7c8aa9-4be2-48a6-a0f7-80013db2e73b"/>
@@ -6220,34 +6664,40 @@
 </ct:contentTypeSchema>
 </file>
 
-<file path=customXml/item2.xml><?xml version="1.0" encoding="utf-8"?>
-<?mso-contentType ?>
-<FormTemplates xmlns="http://schemas.microsoft.com/sharepoint/v3/contenttype/forms">
-  <Display>DocumentLibraryForm</Display>
-  <Edit>DocumentLibraryForm</Edit>
-  <New>DocumentLibraryForm</New>
-</FormTemplates>
-</file>
-
-<file path=customXml/item3.xml><?xml version="1.0" encoding="utf-8"?>
-<p:properties xmlns:p="http://schemas.microsoft.com/office/2006/metadata/properties" xmlns:xsi="http://www.w3.org/2001/XMLSchema-instance" xmlns:pc="http://schemas.microsoft.com/office/infopath/2007/PartnerControls">
-  <documentManagement>
-    <TaxCatchAll xmlns="7db3b190-d1cf-4882-bee6-3064ce691739" xsi:nil="true"/>
-    <lcf76f155ced4ddcb4097134ff3c332f xmlns="7e7c8aa9-4be2-48a6-a0f7-80013db2e73b">
-      <Terms xmlns="http://schemas.microsoft.com/office/infopath/2007/PartnerControls"/>
-    </lcf76f155ced4ddcb4097134ff3c332f>
-  </documentManagement>
-</p:properties>
-</file>
-
 <file path=customXml/itemProps1.xml><?xml version="1.0" encoding="utf-8"?>
-<ds:datastoreItem xmlns:ds="http://schemas.openxmlformats.org/officeDocument/2006/customXml" ds:itemID="{7CE0D34F-4112-4C0C-96D9-310A09008F50}"/>
+<ds:datastoreItem xmlns:ds="http://schemas.openxmlformats.org/officeDocument/2006/customXml" ds:itemID="{88CC298E-AB4F-490D-B650-F336DDA2C793}">
+  <ds:schemaRefs>
+    <ds:schemaRef ds:uri="http://schemas.microsoft.com/sharepoint/v3/contenttype/forms"/>
+  </ds:schemaRefs>
+</ds:datastoreItem>
 </file>
 
 <file path=customXml/itemProps2.xml><?xml version="1.0" encoding="utf-8"?>
-<ds:datastoreItem xmlns:ds="http://schemas.openxmlformats.org/officeDocument/2006/customXml" ds:itemID="{88CC298E-AB4F-490D-B650-F336DDA2C793}"/>
+<ds:datastoreItem xmlns:ds="http://schemas.openxmlformats.org/officeDocument/2006/customXml" ds:itemID="{FD94A5C7-FC9E-4523-9119-6C9A22B82337}">
+  <ds:schemaRefs>
+    <ds:schemaRef ds:uri="http://schemas.microsoft.com/office/2006/metadata/properties"/>
+    <ds:schemaRef ds:uri="http://schemas.microsoft.com/office/infopath/2007/PartnerControls"/>
+    <ds:schemaRef ds:uri="7db3b190-d1cf-4882-bee6-3064ce691739"/>
+    <ds:schemaRef ds:uri="7e7c8aa9-4be2-48a6-a0f7-80013db2e73b"/>
+  </ds:schemaRefs>
+</ds:datastoreItem>
 </file>
 
 <file path=customXml/itemProps3.xml><?xml version="1.0" encoding="utf-8"?>
-<ds:datastoreItem xmlns:ds="http://schemas.openxmlformats.org/officeDocument/2006/customXml" ds:itemID="{FD94A5C7-FC9E-4523-9119-6C9A22B82337}"/>
+<ds:datastoreItem xmlns:ds="http://schemas.openxmlformats.org/officeDocument/2006/customXml" ds:itemID="{7CE0D34F-4112-4C0C-96D9-310A09008F50}">
+  <ds:schemaRefs>
+    <ds:schemaRef ds:uri="http://schemas.microsoft.com/office/2006/metadata/contentType"/>
+    <ds:schemaRef ds:uri="http://schemas.microsoft.com/office/2006/metadata/properties/metaAttributes"/>
+    <ds:schemaRef ds:uri="http://www.w3.org/2001/XMLSchema"/>
+    <ds:schemaRef ds:uri="http://schemas.microsoft.com/office/2006/metadata/properties"/>
+    <ds:schemaRef ds:uri="7e7c8aa9-4be2-48a6-a0f7-80013db2e73b"/>
+    <ds:schemaRef ds:uri="7db3b190-d1cf-4882-bee6-3064ce691739"/>
+    <ds:schemaRef ds:uri="http://schemas.microsoft.com/office/2006/documentManagement/types"/>
+    <ds:schemaRef ds:uri="http://schemas.microsoft.com/office/infopath/2007/PartnerControls"/>
+    <ds:schemaRef ds:uri="http://schemas.openxmlformats.org/package/2006/metadata/core-properties"/>
+    <ds:schemaRef ds:uri="http://purl.org/dc/elements/1.1/"/>
+    <ds:schemaRef ds:uri="http://purl.org/dc/terms/"/>
+    <ds:schemaRef ds:uri="http://schemas.microsoft.com/internal/obd"/>
+  </ds:schemaRefs>
+</ds:datastoreItem>
 </file>
</xml_diff>